<commit_message>
Report finished (?), remove unused code, pixel shader bugfix
</commit_message>
<xml_diff>
--- a/Report.docx
+++ b/Report.docx
@@ -279,7 +279,21 @@
             <w:rPr>
               <w:color w:val="000000"/>
             </w:rPr>
-            <w:t>(Furmaniak, 2018)</w:t>
+            <w:t>(</w:t>
+          </w:r>
+          <w:proofErr w:type="spellStart"/>
+          <w:r>
+            <w:rPr>
+              <w:color w:val="000000"/>
+            </w:rPr>
+            <w:t>Furmaniak</w:t>
+          </w:r>
+          <w:proofErr w:type="spellEnd"/>
+          <w:r>
+            <w:rPr>
+              <w:color w:val="000000"/>
+            </w:rPr>
+            <w:t>, 2018)</w:t>
           </w:r>
         </w:sdtContent>
       </w:sdt>
@@ -1165,16 +1179,7 @@
         <w:t>and</w:t>
       </w:r>
       <w:r>
-        <w:t xml:space="preserve"> generates </w:t>
-      </w:r>
-      <w:r>
-        <w:t xml:space="preserve">sample points and topology for a given patch </w:t>
-      </w:r>
-      <w:r>
-        <w:t xml:space="preserve">based on the </w:t>
-      </w:r>
-      <w:r>
-        <w:t>tessellation factor</w:t>
+        <w:t xml:space="preserve"> generates sample points and topology for a given patch based on the tessellation factor</w:t>
       </w:r>
       <w:r>
         <w:t xml:space="preserve"> </w:t>
@@ -1190,12 +1195,27 @@
             <w:docPart w:val="DefaultPlaceholder_-1854013440"/>
           </w:placeholder>
         </w:sdtPr>
+        <w:sdtEndPr/>
         <w:sdtContent>
           <w:r>
             <w:rPr>
               <w:color w:val="000000"/>
             </w:rPr>
-            <w:t>(Nießner et al., 2015)</w:t>
+            <w:t>(</w:t>
+          </w:r>
+          <w:proofErr w:type="spellStart"/>
+          <w:r>
+            <w:rPr>
+              <w:color w:val="000000"/>
+            </w:rPr>
+            <w:t>Nießner</w:t>
+          </w:r>
+          <w:proofErr w:type="spellEnd"/>
+          <w:r>
+            <w:rPr>
+              <w:color w:val="000000"/>
+            </w:rPr>
+            <w:t xml:space="preserve"> et al., 2015)</w:t>
           </w:r>
         </w:sdtContent>
       </w:sdt>
@@ -1217,6 +1237,54 @@
         <w:pStyle w:val="Heading3"/>
       </w:pPr>
       <w:r>
+        <w:t>Component System</w:t>
+      </w:r>
+    </w:p>
+    <w:p>
+      <w:r>
+        <w:t xml:space="preserve">This application features a component system which allows for objects to take ownership of generic functionality which can be combined for greater functionality. The component system helps to keep the codebase modular and promotes reusable code. The component system works using template functions and an unordered map, which uses the </w:t>
+      </w:r>
+      <w:proofErr w:type="spellStart"/>
+      <w:r>
+        <w:rPr>
+          <w:rFonts w:ascii="Courier New" w:hAnsi="Courier New" w:cs="Courier New"/>
+        </w:rPr>
+        <w:t>type_id</w:t>
+      </w:r>
+      <w:proofErr w:type="spellEnd"/>
+      <w:r>
+        <w:t xml:space="preserve"> of the passed type for a key. The templated functions use modern C++ functionality to ensure the base class of any class passed to the system is </w:t>
+      </w:r>
+      <w:r>
+        <w:t xml:space="preserve">of type </w:t>
+      </w:r>
+      <w:r>
+        <w:rPr>
+          <w:rFonts w:ascii="Courier New" w:hAnsi="Courier New" w:cs="Courier New"/>
+        </w:rPr>
+        <w:t>Component</w:t>
+      </w:r>
+      <w:r>
+        <w:t xml:space="preserve">, this prevents any type from being passed in which </w:t>
+      </w:r>
+      <w:r>
+        <w:t>c</w:t>
+      </w:r>
+      <w:r>
+        <w:t xml:space="preserve">ould </w:t>
+      </w:r>
+      <w:r>
+        <w:t>lead to errors when compiling.</w:t>
+      </w:r>
+      <w:r>
+        <w:t xml:space="preserve"> C++ requires templated functions to be entirely within the class header file, otherwise linker errors will occur unless each use-case is explicitly instantiated within the source file.</w:t>
+      </w:r>
+    </w:p>
+    <w:p>
+      <w:pPr>
+        <w:pStyle w:val="Heading3"/>
+      </w:pPr>
+      <w:r>
         <w:t>Heightmap Generation</w:t>
       </w:r>
     </w:p>
@@ -1285,6 +1353,7 @@
         <w:pStyle w:val="Heading4"/>
       </w:pPr>
       <w:r>
+        <w:lastRenderedPageBreak/>
         <w:t xml:space="preserve">Diamond Square </w:t>
       </w:r>
     </w:p>
@@ -1356,7 +1425,6 @@
     </w:p>
     <w:p>
       <w:r>
-        <w:lastRenderedPageBreak/>
         <w:t xml:space="preserve">The algorithm requires a 2D array of size </w:t>
       </w:r>
       <m:oMath>
@@ -1416,7 +1484,21 @@
             <w:rPr>
               <w:color w:val="000000"/>
             </w:rPr>
-            <w:t>(Mecom, 2015)</w:t>
+            <w:t>(</w:t>
+          </w:r>
+          <w:proofErr w:type="spellStart"/>
+          <w:r>
+            <w:rPr>
+              <w:color w:val="000000"/>
+            </w:rPr>
+            <w:t>Mecom</w:t>
+          </w:r>
+          <w:proofErr w:type="spellEnd"/>
+          <w:r>
+            <w:rPr>
+              <w:color w:val="000000"/>
+            </w:rPr>
+            <w:t>, 2015)</w:t>
           </w:r>
         </w:sdtContent>
       </w:sdt>
@@ -1469,7 +1551,21 @@
             <w:rPr>
               <w:color w:val="000000"/>
             </w:rPr>
-            <w:t>(Mecom, 2015)</w:t>
+            <w:t>(</w:t>
+          </w:r>
+          <w:proofErr w:type="spellStart"/>
+          <w:r>
+            <w:rPr>
+              <w:color w:val="000000"/>
+            </w:rPr>
+            <w:t>Mecom</w:t>
+          </w:r>
+          <w:proofErr w:type="spellEnd"/>
+          <w:r>
+            <w:rPr>
+              <w:color w:val="000000"/>
+            </w:rPr>
+            <w:t>, 2015)</w:t>
           </w:r>
         </w:sdtContent>
       </w:sdt>
@@ -1544,6 +1640,7 @@
         <w:rPr>
           <w:noProof/>
         </w:rPr>
+        <w:lastRenderedPageBreak/>
         <w:drawing>
           <wp:inline distT="0" distB="0" distL="0" distR="0" wp14:anchorId="16277B46" wp14:editId="31D19EB3">
             <wp:extent cx="3257550" cy="1781175"/>
@@ -1592,11 +1689,7 @@
         <w:t>if the following equation returns true, or downwards, should the equation return false.</w:t>
       </w:r>
       <w:r>
-        <w:t xml:space="preserve"> In the </w:t>
-      </w:r>
-      <w:r>
-        <w:lastRenderedPageBreak/>
-        <w:t xml:space="preserve">equation </w:t>
+        <w:t xml:space="preserve"> In the equation </w:t>
       </w:r>
       <m:oMath>
         <m:sSub>
@@ -1974,7 +2067,11 @@
         <w:t>The Perlin noise algorithm consists of two main stages. The first stage generates a repeatable pseudorandom value for every integer position in 3D space using a hash function. The second stage utilises the pseudorandom integer to access a table of 3D gradient vectors</w:t>
       </w:r>
       <w:r>
-        <w:t>, which is used to calculate a scalar value by calculating the dot product between the gradient value and fractional position within the noise space. The final value is obtained by interpolating between noise values for each surrounding eight points in space</w:t>
+        <w:t xml:space="preserve">, which is used to calculate a scalar value by calculating the dot product between the gradient value and </w:t>
+      </w:r>
+      <w:r>
+        <w:lastRenderedPageBreak/>
+        <w:t>fractional position within the noise space. The final value is obtained by interpolating between noise values for each surrounding eight points in space</w:t>
       </w:r>
       <w:r>
         <w:t xml:space="preserve"> </w:t>
@@ -2009,7 +2106,13 @@
         <w:t xml:space="preserve">Perlin noise can be </w:t>
       </w:r>
       <w:r>
-        <w:t>sampled for terrain generation, from it’s appearance in appendix 4, it</w:t>
+        <w:t xml:space="preserve">sampled for terrain generation, from </w:t>
+      </w:r>
+      <w:r>
+        <w:t>its</w:t>
+      </w:r>
+      <w:r>
+        <w:t xml:space="preserve"> appearance in appendix 4, it</w:t>
       </w:r>
       <w:r>
         <w:t xml:space="preserve"> is</w:t>
@@ -2057,7 +2160,6 @@
         <w:rPr>
           <w:noProof/>
         </w:rPr>
-        <w:lastRenderedPageBreak/>
         <w:drawing>
           <wp:inline distT="0" distB="0" distL="0" distR="0" wp14:anchorId="0985F7D8" wp14:editId="794BC451">
             <wp:extent cx="5372262" cy="1200150"/>
@@ -2118,6 +2220,7 @@
         <w:pStyle w:val="Heading4"/>
       </w:pPr>
       <w:r>
+        <w:lastRenderedPageBreak/>
         <w:t>Plane Mesh</w:t>
       </w:r>
     </w:p>
@@ -2132,11 +2235,7 @@
         <w:t>, which can then be textured and shaded in the pixel shader.</w:t>
       </w:r>
       <w:r>
-        <w:t xml:space="preserve"> The benefit of applying the heightmap in the domain shader, rather than baking the height values into the mesh upon the plane being generated, is that when tessellation is applied, the terrain becomes more detailed. Should tessellation be applied to a mesh which has pre-determined vertex positions, the triangle count of </w:t>
-      </w:r>
-      <w:r>
-        <w:lastRenderedPageBreak/>
-        <w:t>the mesh will increase, but the mesh will not gain any more visual detail, which is avoided when using the domain shader.</w:t>
+        <w:t xml:space="preserve"> The benefit of applying the heightmap in the domain shader, rather than baking the height values into the mesh upon the plane being generated, is that when tessellation is applied, the terrain becomes more detailed. Should tessellation be applied to a mesh which has pre-determined vertex positions, the triangle count of the mesh will increase, but the mesh will not gain any more visual detail, which is avoided when using the domain shader.</w:t>
       </w:r>
     </w:p>
     <w:p>
@@ -2204,6 +2303,7 @@
         <w:pStyle w:val="Heading4"/>
       </w:pPr>
       <w:r>
+        <w:lastRenderedPageBreak/>
         <w:t>Marching Cubes</w:t>
       </w:r>
     </w:p>
@@ -2241,7 +2341,21 @@
             <w:rPr>
               <w:rFonts w:eastAsia="Times New Roman"/>
             </w:rPr>
-            <w:t>(Preim &amp; Botha, 2007)</w:t>
+            <w:t>(</w:t>
+          </w:r>
+          <w:proofErr w:type="spellStart"/>
+          <w:r>
+            <w:rPr>
+              <w:rFonts w:eastAsia="Times New Roman"/>
+            </w:rPr>
+            <w:t>Preim</w:t>
+          </w:r>
+          <w:proofErr w:type="spellEnd"/>
+          <w:r>
+            <w:rPr>
+              <w:rFonts w:eastAsia="Times New Roman"/>
+            </w:rPr>
+            <w:t xml:space="preserve"> &amp; Botha, 2007)</w:t>
           </w:r>
         </w:sdtContent>
       </w:sdt>
@@ -2258,7 +2372,6 @@
         </w:numPr>
       </w:pPr>
       <w:r>
-        <w:lastRenderedPageBreak/>
         <w:t>Determine the case index of each cell</w:t>
       </w:r>
     </w:p>
@@ -2371,6 +2484,7 @@
             <w:docPart w:val="DefaultPlaceholder_-1854013440"/>
           </w:placeholder>
         </w:sdtPr>
+        <w:sdtEndPr/>
         <w:sdtContent>
           <w:r>
             <w:rPr>
@@ -2386,13 +2500,17 @@
     </w:p>
     <w:p>
       <w:r>
+        <w:lastRenderedPageBreak/>
         <w:t>Once the mesh has been triangulated, surface normals are calculated using the cross product</w:t>
       </w:r>
       <w:r>
         <w:t xml:space="preserve"> of </w:t>
       </w:r>
       <w:r>
-        <w:t xml:space="preserve">the tangent and bitangent of a triangle. The following equation represents the calculations needed for calculating the surface normal. </w:t>
+        <w:t>two edges</w:t>
+      </w:r>
+      <w:r>
+        <w:t xml:space="preserve"> of a triangle. The following equation represents the calculations needed for calculating the surface normal. </w:t>
       </w:r>
       <m:oMath>
         <m:sSub>
@@ -2647,6 +2765,9 @@
             </m:sub>
           </m:sSub>
           <m:r>
+            <m:rPr>
+              <m:sty m:val="p"/>
+            </m:rPr>
             <w:rPr>
               <w:rFonts w:ascii="Cambria Math" w:hAnsi="Cambria Math"/>
             </w:rPr>
@@ -2745,6 +2866,9 @@
             </m:sub>
           </m:sSub>
           <m:r>
+            <m:rPr>
+              <m:sty m:val="p"/>
+            </m:rPr>
             <w:rPr>
               <w:rFonts w:ascii="Cambria Math" w:hAnsi="Cambria Math"/>
             </w:rPr>
@@ -2822,23 +2946,380 @@
     <w:p>
       <w:pPr>
         <w:ind w:firstLine="0"/>
+      </w:pPr>
+      <w:r>
+        <w:t>An example of marching cubes terrain meshes. Caves can be seen below the terrain.</w:t>
+      </w:r>
+    </w:p>
+    <w:tbl>
+      <w:tblPr>
+        <w:tblStyle w:val="TableGrid"/>
+        <w:tblW w:w="0" w:type="auto"/>
+        <w:tblBorders>
+          <w:top w:val="none" w:sz="0" w:space="0" w:color="auto"/>
+          <w:left w:val="none" w:sz="0" w:space="0" w:color="auto"/>
+          <w:bottom w:val="none" w:sz="0" w:space="0" w:color="auto"/>
+          <w:right w:val="none" w:sz="0" w:space="0" w:color="auto"/>
+          <w:insideH w:val="none" w:sz="0" w:space="0" w:color="auto"/>
+          <w:insideV w:val="none" w:sz="0" w:space="0" w:color="auto"/>
+        </w:tblBorders>
+        <w:tblLook w:val="04A0" w:firstRow="1" w:lastRow="0" w:firstColumn="1" w:lastColumn="0" w:noHBand="0" w:noVBand="1"/>
+      </w:tblPr>
+      <w:tblGrid>
+        <w:gridCol w:w="4680"/>
+        <w:gridCol w:w="4680"/>
+      </w:tblGrid>
+      <w:tr>
+        <w:tc>
+          <w:tcPr>
+            <w:tcW w:w="4680" w:type="dxa"/>
+          </w:tcPr>
+          <w:p>
+            <w:pPr>
+              <w:ind w:firstLine="0"/>
+              <w:jc w:val="center"/>
+              <w:rPr>
+                <w:color w:val="FF0000"/>
+              </w:rPr>
+            </w:pPr>
+            <w:r>
+              <w:rPr>
+                <w:noProof/>
+              </w:rPr>
+              <w:drawing>
+                <wp:inline distT="0" distB="0" distL="0" distR="0" wp14:anchorId="557C1B95" wp14:editId="2A7B2679">
+                  <wp:extent cx="1914525" cy="1680527"/>
+                  <wp:effectExtent l="0" t="0" r="0" b="0"/>
+                  <wp:docPr id="8" name="Picture 8"/>
+                  <wp:cNvGraphicFramePr>
+                    <a:graphicFrameLocks xmlns:a="http://schemas.openxmlformats.org/drawingml/2006/main" noChangeAspect="1"/>
+                  </wp:cNvGraphicFramePr>
+                  <a:graphic xmlns:a="http://schemas.openxmlformats.org/drawingml/2006/main">
+                    <a:graphicData uri="http://schemas.openxmlformats.org/drawingml/2006/picture">
+                      <pic:pic xmlns:pic="http://schemas.openxmlformats.org/drawingml/2006/picture">
+                        <pic:nvPicPr>
+                          <pic:cNvPr id="1" name=""/>
+                          <pic:cNvPicPr/>
+                        </pic:nvPicPr>
+                        <pic:blipFill>
+                          <a:blip r:embed="rId13"/>
+                          <a:stretch>
+                            <a:fillRect/>
+                          </a:stretch>
+                        </pic:blipFill>
+                        <pic:spPr>
+                          <a:xfrm>
+                            <a:off x="0" y="0"/>
+                            <a:ext cx="1926410" cy="1690959"/>
+                          </a:xfrm>
+                          <a:prstGeom prst="rect">
+                            <a:avLst/>
+                          </a:prstGeom>
+                        </pic:spPr>
+                      </pic:pic>
+                    </a:graphicData>
+                  </a:graphic>
+                </wp:inline>
+              </w:drawing>
+            </w:r>
+          </w:p>
+          <w:p>
+            <w:pPr>
+              <w:ind w:firstLine="0"/>
+              <w:jc w:val="center"/>
+              <w:rPr>
+                <w:rStyle w:val="FootnoteReference"/>
+              </w:rPr>
+            </w:pPr>
+            <w:r>
+              <w:rPr>
+                <w:rStyle w:val="FootnoteReference"/>
+              </w:rPr>
+              <w:t>Low resolution Marching Cubes mesh</w:t>
+            </w:r>
+          </w:p>
+        </w:tc>
+        <w:tc>
+          <w:tcPr>
+            <w:tcW w:w="4680" w:type="dxa"/>
+          </w:tcPr>
+          <w:p>
+            <w:pPr>
+              <w:ind w:firstLine="0"/>
+              <w:jc w:val="center"/>
+              <w:rPr>
+                <w:color w:val="FF0000"/>
+              </w:rPr>
+            </w:pPr>
+            <w:r>
+              <w:rPr>
+                <w:noProof/>
+              </w:rPr>
+              <w:drawing>
+                <wp:inline distT="0" distB="0" distL="0" distR="0" wp14:anchorId="7BBFC633" wp14:editId="36E649E4">
+                  <wp:extent cx="1864187" cy="1681200"/>
+                  <wp:effectExtent l="0" t="0" r="3175" b="0"/>
+                  <wp:docPr id="10" name="Picture 10"/>
+                  <wp:cNvGraphicFramePr>
+                    <a:graphicFrameLocks xmlns:a="http://schemas.openxmlformats.org/drawingml/2006/main" noChangeAspect="1"/>
+                  </wp:cNvGraphicFramePr>
+                  <a:graphic xmlns:a="http://schemas.openxmlformats.org/drawingml/2006/main">
+                    <a:graphicData uri="http://schemas.openxmlformats.org/drawingml/2006/picture">
+                      <pic:pic xmlns:pic="http://schemas.openxmlformats.org/drawingml/2006/picture">
+                        <pic:nvPicPr>
+                          <pic:cNvPr id="10" name="Picture 10"/>
+                          <pic:cNvPicPr/>
+                        </pic:nvPicPr>
+                        <pic:blipFill>
+                          <a:blip r:embed="rId14" cstate="print">
+                            <a:extLst>
+                              <a:ext uri="{28A0092B-C50C-407E-A947-70E740481C1C}">
+                                <a14:useLocalDpi xmlns:a14="http://schemas.microsoft.com/office/drawing/2010/main" val="0"/>
+                              </a:ext>
+                            </a:extLst>
+                          </a:blip>
+                          <a:stretch>
+                            <a:fillRect/>
+                          </a:stretch>
+                        </pic:blipFill>
+                        <pic:spPr>
+                          <a:xfrm>
+                            <a:off x="0" y="0"/>
+                            <a:ext cx="1864187" cy="1681200"/>
+                          </a:xfrm>
+                          <a:prstGeom prst="rect">
+                            <a:avLst/>
+                          </a:prstGeom>
+                        </pic:spPr>
+                      </pic:pic>
+                    </a:graphicData>
+                  </a:graphic>
+                </wp:inline>
+              </w:drawing>
+            </w:r>
+          </w:p>
+          <w:p>
+            <w:pPr>
+              <w:ind w:firstLine="0"/>
+              <w:jc w:val="center"/>
+              <w:rPr>
+                <w:color w:val="FF0000"/>
+              </w:rPr>
+            </w:pPr>
+            <w:r>
+              <w:rPr>
+                <w:rStyle w:val="FootnoteReference"/>
+              </w:rPr>
+              <w:t>High</w:t>
+            </w:r>
+            <w:r>
+              <w:rPr>
+                <w:rStyle w:val="FootnoteReference"/>
+              </w:rPr>
+              <w:t xml:space="preserve"> resolution Marching Cubes mesh</w:t>
+            </w:r>
+          </w:p>
+        </w:tc>
+      </w:tr>
+    </w:tbl>
+    <w:p>
+      <w:pPr>
+        <w:ind w:firstLine="0"/>
         <w:rPr>
           <w:color w:val="FF0000"/>
         </w:rPr>
       </w:pPr>
+    </w:p>
+    <w:p>
+      <w:pPr>
+        <w:pStyle w:val="Heading3"/>
+      </w:pPr>
+      <w:r>
+        <w:t>Skeletal Animation</w:t>
+      </w:r>
+    </w:p>
+    <w:p>
+      <w:r>
+        <w:t>Animation is implemented using the MD5 file format, which splits the mesh and animation into separate files. The MD5 format does not store vertex positions, but instead calculates the vertex positions at runtime based on the bone and joint data.</w:t>
+      </w:r>
+    </w:p>
+    <w:p>
+      <w:pPr>
+        <w:pStyle w:val="Heading4"/>
+      </w:pPr>
+      <w:r>
+        <w:t>Mesh Loading</w:t>
+      </w:r>
+    </w:p>
+    <w:p>
+      <w:r>
+        <w:t>MD5 mesh files are stored in plain text, which simplifies the process to load the data into relevant structures created for storing bone hierarchy data</w:t>
+      </w:r>
+      <w:r>
+        <w:t xml:space="preserve">, and the application can use a standard </w:t>
+      </w:r>
       <w:r>
         <w:rPr>
-          <w:color w:val="FF0000"/>
+          <w:rFonts w:ascii="Courier New" w:hAnsi="Courier New" w:cs="Courier New"/>
         </w:rPr>
-        <w:t>Marching cubes pic</w:t>
-      </w:r>
-    </w:p>
-    <w:p>
-      <w:pPr>
-        <w:pStyle w:val="Heading3"/>
-      </w:pPr>
-      <w:r>
-        <w:t>Skeletal Animation</w:t>
+        <w:t>std::</w:t>
+      </w:r>
+      <w:proofErr w:type="spellStart"/>
+      <w:r>
+        <w:rPr>
+          <w:rFonts w:ascii="Courier New" w:hAnsi="Courier New" w:cs="Courier New"/>
+        </w:rPr>
+        <w:t>wifstream</w:t>
+      </w:r>
+      <w:proofErr w:type="spellEnd"/>
+      <w:r>
+        <w:t xml:space="preserve"> to open the file and the right pipe operator (</w:t>
+      </w:r>
+      <w:r>
+        <w:rPr>
+          <w:rFonts w:ascii="Courier New" w:hAnsi="Courier New" w:cs="Courier New"/>
+        </w:rPr>
+        <w:t>&gt;&gt;</w:t>
+      </w:r>
+      <w:r>
+        <w:t>) to copy the next string in the file into a variable</w:t>
+      </w:r>
+      <w:r>
+        <w:t>.</w:t>
+      </w:r>
+    </w:p>
+    <w:p>
+      <w:r>
+        <w:lastRenderedPageBreak/>
+        <w:t>Firstly, the mesh header information is loaded which contains information such as the number of joints, number of sub-meshes</w:t>
+      </w:r>
+      <w:r>
+        <w:t xml:space="preserve">, and MD5 version. Then the joints data are each loaded into a </w:t>
+      </w:r>
+      <w:r>
+        <w:rPr>
+          <w:rFonts w:ascii="Courier New" w:hAnsi="Courier New" w:cs="Courier New"/>
+        </w:rPr>
+        <w:t>Joint</w:t>
+      </w:r>
+      <w:r>
+        <w:t xml:space="preserve"> object which contains the joint name, parent index, position, and orientation. Once all joints are loaded, each sub-mesh is loaded to</w:t>
+      </w:r>
+      <w:r>
+        <w:t xml:space="preserve"> </w:t>
+      </w:r>
+      <w:proofErr w:type="spellStart"/>
+      <w:r>
+        <w:rPr>
+          <w:rFonts w:ascii="Courier New" w:hAnsi="Courier New" w:cs="Courier New"/>
+        </w:rPr>
+        <w:t>ModelSubset</w:t>
+      </w:r>
+      <w:proofErr w:type="spellEnd"/>
+      <w:r>
+        <w:t xml:space="preserve"> object which contains a </w:t>
+      </w:r>
+      <w:r>
+        <w:rPr>
+          <w:rFonts w:ascii="Courier New" w:hAnsi="Courier New" w:cs="Courier New"/>
+        </w:rPr>
+        <w:t>Mesh</w:t>
+      </w:r>
+      <w:r>
+        <w:t xml:space="preserve"> object and a </w:t>
+      </w:r>
+      <w:r>
+        <w:rPr>
+          <w:rFonts w:ascii="Courier New" w:hAnsi="Courier New" w:cs="Courier New"/>
+        </w:rPr>
+        <w:t>std::vector</w:t>
+      </w:r>
+      <w:r>
+        <w:t xml:space="preserve"> of </w:t>
+      </w:r>
+      <w:r>
+        <w:rPr>
+          <w:rFonts w:ascii="Courier New" w:hAnsi="Courier New" w:cs="Courier New"/>
+        </w:rPr>
+        <w:t>Weight</w:t>
+      </w:r>
+      <w:r>
+        <w:t xml:space="preserve"> objects, which holds data such as the joint index, bias, position, and normal. </w:t>
+      </w:r>
+      <w:r>
+        <w:t>After</w:t>
+      </w:r>
+      <w:r>
+        <w:t xml:space="preserve"> the mesh data has been loaded into relevant structures, </w:t>
+      </w:r>
+      <w:r>
+        <w:t>V</w:t>
+      </w:r>
+      <w:r>
+        <w:t>ertex positions are calculated</w:t>
+      </w:r>
+      <w:r>
+        <w:t xml:space="preserve">. Vertex positions are calculated by firstly calculating the Weight’s position based on the Joint’s position and orientation, which is calculated by iterating through each Weight that the current vertex is bound to, calculating the Weight’s position first in Joint space, then translating to object space. That position is multiplied by the Weight’s </w:t>
+      </w:r>
+      <w:r>
+        <w:t>bias and</w:t>
+      </w:r>
+      <w:r>
+        <w:t xml:space="preserve"> added to the vertices final position.</w:t>
+      </w:r>
+    </w:p>
+    <w:p>
+      <w:r>
+        <w:t>After all sub-meshes have been loaded and vertex positions calculated, normals can be calculated using the same method used fo</w:t>
+      </w:r>
+      <w:r>
+        <w:t>r generating the Marching Cubes surface normals. The final rendered object can be seen in the following image.</w:t>
+      </w:r>
+    </w:p>
+    <w:p>
+      <w:pPr>
+        <w:ind w:firstLine="0"/>
+        <w:jc w:val="center"/>
+      </w:pPr>
+      <w:r>
+        <w:rPr>
+          <w:noProof/>
+        </w:rPr>
+        <w:drawing>
+          <wp:inline distT="0" distB="0" distL="0" distR="0" wp14:anchorId="6775139D" wp14:editId="0B0380A9">
+            <wp:extent cx="1057275" cy="1242094"/>
+            <wp:effectExtent l="0" t="0" r="0" b="0"/>
+            <wp:docPr id="20" name="Picture 20" descr="A picture containing tripod&#10;&#10;Description automatically generated"/>
+            <wp:cNvGraphicFramePr>
+              <a:graphicFrameLocks xmlns:a="http://schemas.openxmlformats.org/drawingml/2006/main" noChangeAspect="1"/>
+            </wp:cNvGraphicFramePr>
+            <a:graphic xmlns:a="http://schemas.openxmlformats.org/drawingml/2006/main">
+              <a:graphicData uri="http://schemas.openxmlformats.org/drawingml/2006/picture">
+                <pic:pic xmlns:pic="http://schemas.openxmlformats.org/drawingml/2006/picture">
+                  <pic:nvPicPr>
+                    <pic:cNvPr id="20" name="Picture 20" descr="A picture containing tripod&#10;&#10;Description automatically generated"/>
+                    <pic:cNvPicPr/>
+                  </pic:nvPicPr>
+                  <pic:blipFill>
+                    <a:blip r:embed="rId15"/>
+                    <a:stretch>
+                      <a:fillRect/>
+                    </a:stretch>
+                  </pic:blipFill>
+                  <pic:spPr>
+                    <a:xfrm>
+                      <a:off x="0" y="0"/>
+                      <a:ext cx="1064293" cy="1250339"/>
+                    </a:xfrm>
+                    <a:prstGeom prst="rect">
+                      <a:avLst/>
+                    </a:prstGeom>
+                  </pic:spPr>
+                </pic:pic>
+              </a:graphicData>
+            </a:graphic>
+          </wp:inline>
+        </w:drawing>
       </w:r>
     </w:p>
     <w:p>
@@ -2846,26 +3327,303 @@
         <w:pStyle w:val="Heading4"/>
       </w:pPr>
       <w:r>
-        <w:t>Mesh Loading</w:t>
-      </w:r>
-    </w:p>
-    <w:p/>
-    <w:p>
-      <w:pPr>
-        <w:pStyle w:val="Heading4"/>
-      </w:pPr>
+        <w:t>Mesh Animating</w:t>
+      </w:r>
+    </w:p>
+    <w:p>
+      <w:r>
+        <w:t xml:space="preserve">Loading a MD5 animation file is a similar process to loading a mesh file, the file is in plain text which makes it simple to load into custom data structures. The structures introduced for the implementation of animation are: </w:t>
+      </w:r>
+      <w:proofErr w:type="spellStart"/>
+      <w:r>
+        <w:rPr>
+          <w:rFonts w:ascii="Courier New" w:hAnsi="Courier New" w:cs="Courier New"/>
+        </w:rPr>
+        <w:t>BoundingBox</w:t>
+      </w:r>
+      <w:proofErr w:type="spellEnd"/>
+      <w:r>
+        <w:t xml:space="preserve">, which stores two min and max positions which can be used for simple collision detection, though collision is not implemented </w:t>
+      </w:r>
       <w:r>
         <w:lastRenderedPageBreak/>
-        <w:t>Mesh Animating</w:t>
-      </w:r>
-    </w:p>
-    <w:p/>
+        <w:t xml:space="preserve">into this project so this is not utilised; </w:t>
+      </w:r>
+      <w:proofErr w:type="spellStart"/>
+      <w:r>
+        <w:rPr>
+          <w:rFonts w:ascii="Courier New" w:hAnsi="Courier New" w:cs="Courier New"/>
+        </w:rPr>
+        <w:t>FrameData</w:t>
+      </w:r>
+      <w:proofErr w:type="spellEnd"/>
+      <w:r>
+        <w:t xml:space="preserve">, which stores the frame ID and a vector of floats to store the frame data; </w:t>
+      </w:r>
+      <w:proofErr w:type="spellStart"/>
+      <w:r>
+        <w:rPr>
+          <w:rFonts w:ascii="Courier New" w:hAnsi="Courier New" w:cs="Courier New"/>
+        </w:rPr>
+        <w:t>AnimJointInfo</w:t>
+      </w:r>
+      <w:proofErr w:type="spellEnd"/>
+      <w:r>
+        <w:t xml:space="preserve">, which stores the name of the joint, parent index, flags and starting index; </w:t>
+      </w:r>
+      <w:r>
+        <w:t xml:space="preserve">and finally </w:t>
+      </w:r>
+      <w:proofErr w:type="spellStart"/>
+      <w:r>
+        <w:rPr>
+          <w:rFonts w:ascii="Courier New" w:hAnsi="Courier New" w:cs="Courier New"/>
+        </w:rPr>
+        <w:t>ModelAnimation</w:t>
+      </w:r>
+      <w:proofErr w:type="spellEnd"/>
+      <w:r>
+        <w:t xml:space="preserve">, which stores all data for the loaded animation, including the number of frames, number of joints, frame rate, number of animated components, vectors of </w:t>
+      </w:r>
+      <w:proofErr w:type="spellStart"/>
+      <w:r>
+        <w:rPr>
+          <w:rFonts w:ascii="Courier New" w:hAnsi="Courier New" w:cs="Courier New"/>
+        </w:rPr>
+        <w:t>AnimJointInfo</w:t>
+      </w:r>
+      <w:proofErr w:type="spellEnd"/>
+      <w:r>
+        <w:t xml:space="preserve"> objects, </w:t>
+      </w:r>
+      <w:proofErr w:type="spellStart"/>
+      <w:r>
+        <w:rPr>
+          <w:rFonts w:ascii="Courier New" w:hAnsi="Courier New" w:cs="Courier New"/>
+        </w:rPr>
+        <w:t>BoundingBox</w:t>
+      </w:r>
+      <w:proofErr w:type="spellEnd"/>
+      <w:r>
+        <w:t xml:space="preserve"> objects, </w:t>
+      </w:r>
+      <w:r>
+        <w:rPr>
+          <w:rFonts w:ascii="Courier New" w:hAnsi="Courier New" w:cs="Courier New"/>
+        </w:rPr>
+        <w:t>Joint</w:t>
+      </w:r>
+      <w:r>
+        <w:t xml:space="preserve"> objects (base frame joints), </w:t>
+      </w:r>
+      <w:proofErr w:type="spellStart"/>
+      <w:r>
+        <w:rPr>
+          <w:rFonts w:ascii="Courier New" w:hAnsi="Courier New" w:cs="Courier New"/>
+        </w:rPr>
+        <w:t>FrameData</w:t>
+      </w:r>
+      <w:proofErr w:type="spellEnd"/>
+      <w:r>
+        <w:t xml:space="preserve"> objects, and a two-dimensional vector of </w:t>
+      </w:r>
+      <w:r>
+        <w:rPr>
+          <w:rFonts w:ascii="Courier New" w:hAnsi="Courier New" w:cs="Courier New"/>
+        </w:rPr>
+        <w:t>Joint</w:t>
+      </w:r>
+      <w:r>
+        <w:t xml:space="preserve"> objects (frame skeleton).</w:t>
+      </w:r>
+    </w:p>
+    <w:p>
+      <w:r>
+        <w:t xml:space="preserve">To animate the mesh, in the component’s Update method, the current frame is retrieved by flooring the current frame time (e.g., 3.5457 will become 3) and subtracting the floored current frame time by the actual frame time returns only the fractional </w:t>
+      </w:r>
+      <w:r>
+        <w:t>part of the number</w:t>
+      </w:r>
+      <w:r>
+        <w:t xml:space="preserve"> (e.g.</w:t>
+      </w:r>
+      <w:r>
+        <w:t>,</w:t>
+      </w:r>
+      <w:r>
+        <w:t xml:space="preserve"> 0.5457)</w:t>
+      </w:r>
+      <w:r>
+        <w:t>, which is used as the interpolation value between frames which must be between 0 and 1.</w:t>
+      </w:r>
+    </w:p>
+    <w:p>
+      <w:r>
+        <w:t>The current and next frame can then be retrieved, and the orientation of each join interpolated between and stored in a separate vector for the updated skeleton. Finally, the new vertex positions based on the interpolated skeleton can be calculated similarly to how vertex positions are calculated upon loading the model.</w:t>
+      </w:r>
+    </w:p>
+    <w:p>
+      <w:pPr>
+        <w:ind w:firstLine="0"/>
+        <w:jc w:val="center"/>
+      </w:pPr>
+      <w:r>
+        <w:rPr>
+          <w:noProof/>
+        </w:rPr>
+        <w:drawing>
+          <wp:inline distT="0" distB="0" distL="0" distR="0" wp14:anchorId="65CDA330" wp14:editId="6B2061F5">
+            <wp:extent cx="899802" cy="1250339"/>
+            <wp:effectExtent l="0" t="0" r="0" b="6985"/>
+            <wp:docPr id="21" name="Picture 21"/>
+            <wp:cNvGraphicFramePr>
+              <a:graphicFrameLocks xmlns:a="http://schemas.openxmlformats.org/drawingml/2006/main" noChangeAspect="1"/>
+            </wp:cNvGraphicFramePr>
+            <a:graphic xmlns:a="http://schemas.openxmlformats.org/drawingml/2006/main">
+              <a:graphicData uri="http://schemas.openxmlformats.org/drawingml/2006/picture">
+                <pic:pic xmlns:pic="http://schemas.openxmlformats.org/drawingml/2006/picture">
+                  <pic:nvPicPr>
+                    <pic:cNvPr id="21" name="Picture 21"/>
+                    <pic:cNvPicPr/>
+                  </pic:nvPicPr>
+                  <pic:blipFill>
+                    <a:blip r:embed="rId16" cstate="print">
+                      <a:extLst>
+                        <a:ext uri="{28A0092B-C50C-407E-A947-70E740481C1C}">
+                          <a14:useLocalDpi xmlns:a14="http://schemas.microsoft.com/office/drawing/2010/main" val="0"/>
+                        </a:ext>
+                      </a:extLst>
+                    </a:blip>
+                    <a:stretch>
+                      <a:fillRect/>
+                    </a:stretch>
+                  </pic:blipFill>
+                  <pic:spPr>
+                    <a:xfrm>
+                      <a:off x="0" y="0"/>
+                      <a:ext cx="899802" cy="1250339"/>
+                    </a:xfrm>
+                    <a:prstGeom prst="rect">
+                      <a:avLst/>
+                    </a:prstGeom>
+                  </pic:spPr>
+                </pic:pic>
+              </a:graphicData>
+            </a:graphic>
+          </wp:inline>
+        </w:drawing>
+      </w:r>
+    </w:p>
+    <w:p>
+      <w:pPr>
+        <w:rPr>
+          <w:rFonts w:asciiTheme="majorHAnsi" w:eastAsiaTheme="majorEastAsia" w:hAnsiTheme="majorHAnsi" w:cstheme="majorBidi"/>
+          <w:b/>
+          <w:bCs/>
+        </w:rPr>
+      </w:pPr>
+      <w:r>
+        <w:br w:type="page"/>
+      </w:r>
+    </w:p>
     <w:p>
       <w:pPr>
         <w:pStyle w:val="Heading1"/>
       </w:pPr>
       <w:r>
+        <w:lastRenderedPageBreak/>
         <w:t>Critical Evaluation</w:t>
+      </w:r>
+    </w:p>
+    <w:p>
+      <w:r>
+        <w:t>This project has</w:t>
+      </w:r>
+      <w:r>
+        <w:t xml:space="preserve"> enabled</w:t>
+      </w:r>
+      <w:r>
+        <w:t xml:space="preserve"> research and </w:t>
+      </w:r>
+      <w:r>
+        <w:t>implementation</w:t>
+      </w:r>
+      <w:r>
+        <w:t xml:space="preserve"> </w:t>
+      </w:r>
+      <w:r>
+        <w:t>of a multitude of</w:t>
+      </w:r>
+      <w:r>
+        <w:t xml:space="preserve"> advanced real-time rendering features such as </w:t>
+      </w:r>
+      <w:r>
+        <w:t>terrain rendering with both a plane and marching cubes mesh, utilised the hull and domain stages of the graphics pipeline for tessellation and terrain LODs, procedural heightmap generation, and skeletal animation.</w:t>
+      </w:r>
+    </w:p>
+    <w:p>
+      <w:r>
+        <w:t xml:space="preserve">The terrain rendering has been successful, though the marching cubes algorithm can become extremely slow when generating a moderately high-resolution mesh, which may benefit from multithreading or splitting the mesh being generated into smaller chunks. </w:t>
+      </w:r>
+    </w:p>
+    <w:p>
+      <w:r>
+        <w:t xml:space="preserve">The heightmap generation algorithms </w:t>
+      </w:r>
+      <w:r>
+        <w:t>also produce interesting results</w:t>
+      </w:r>
+      <w:r>
+        <w:t xml:space="preserve">, but </w:t>
+      </w:r>
+      <w:r>
+        <w:t xml:space="preserve">could be improved, and would benefit from </w:t>
+      </w:r>
+      <w:r>
+        <w:t xml:space="preserve">tweaking the parameters which </w:t>
+      </w:r>
+      <w:r>
+        <w:t>c</w:t>
+      </w:r>
+      <w:r>
+        <w:t>ould remove some artefacts lead</w:t>
+      </w:r>
+      <w:r>
+        <w:t>ing</w:t>
+      </w:r>
+      <w:r>
+        <w:t xml:space="preserve"> to strange</w:t>
+      </w:r>
+      <w:r>
+        <w:t xml:space="preserve"> and unrealistic terrain,</w:t>
+      </w:r>
+      <w:r>
+        <w:t xml:space="preserve"> </w:t>
+      </w:r>
+      <w:r>
+        <w:t xml:space="preserve">which, for example, can contain </w:t>
+      </w:r>
+      <w:r>
+        <w:t>noticeable patterns.</w:t>
+      </w:r>
+    </w:p>
+    <w:p>
+      <w:r>
+        <w:t>Animation functions as desired, but the downside is the file format used (MD5) is not a common format, meaning the number of assets available for testing are extremely limited compared to other, more common, file formats. An improvement on this project for future development would be to add support for loading more file types which would greatly increase the number of assets compatible with this engine.</w:t>
+      </w:r>
+    </w:p>
+    <w:p>
+      <w:r>
+        <w:t>The development of this project as helped me to learn about advanced rendering features, having no prior knowledge or experience in using hull or domain shaders, or implementing skeletal animation to an engine,</w:t>
+      </w:r>
+      <w:r>
+        <w:t xml:space="preserve"> there has been a large learning curve to overcome. The project also allowed me to explore features of C++ I had not yet</w:t>
+      </w:r>
+      <w:r>
+        <w:t xml:space="preserve"> had experience with and</w:t>
+      </w:r>
+      <w:r>
+        <w:t xml:space="preserve"> helped me to become more proficient with C++ templates.</w:t>
       </w:r>
     </w:p>
     <w:p>
@@ -2964,11 +3722,19 @@
               <w:rFonts w:eastAsia="Times New Roman"/>
             </w:rPr>
           </w:pPr>
+          <w:proofErr w:type="spellStart"/>
           <w:r>
             <w:rPr>
               <w:rFonts w:eastAsia="Times New Roman"/>
             </w:rPr>
-            <w:t xml:space="preserve">Furmaniak, L. (2018). </w:t>
+            <w:t>Furmaniak</w:t>
+          </w:r>
+          <w:proofErr w:type="spellEnd"/>
+          <w:r>
+            <w:rPr>
+              <w:rFonts w:eastAsia="Times New Roman"/>
+            </w:rPr>
+            <w:t xml:space="preserve">, L. (2018). </w:t>
           </w:r>
           <w:r>
             <w:rPr>
@@ -2999,7 +3765,35 @@
             <w:rPr>
               <w:rFonts w:eastAsia="Times New Roman"/>
             </w:rPr>
-            <w:t xml:space="preserve">Lefebvre, S., Hornus, S., &amp; Neyret, F. (2005). </w:t>
+            <w:t xml:space="preserve">Lefebvre, S., </w:t>
+          </w:r>
+          <w:proofErr w:type="spellStart"/>
+          <w:r>
+            <w:rPr>
+              <w:rFonts w:eastAsia="Times New Roman"/>
+            </w:rPr>
+            <w:t>Hornus</w:t>
+          </w:r>
+          <w:proofErr w:type="spellEnd"/>
+          <w:r>
+            <w:rPr>
+              <w:rFonts w:eastAsia="Times New Roman"/>
+            </w:rPr>
+            <w:t xml:space="preserve">, S., &amp; </w:t>
+          </w:r>
+          <w:proofErr w:type="spellStart"/>
+          <w:r>
+            <w:rPr>
+              <w:rFonts w:eastAsia="Times New Roman"/>
+            </w:rPr>
+            <w:t>Neyret</w:t>
+          </w:r>
+          <w:proofErr w:type="spellEnd"/>
+          <w:r>
+            <w:rPr>
+              <w:rFonts w:eastAsia="Times New Roman"/>
+            </w:rPr>
+            <w:t xml:space="preserve">, F. (2005). </w:t>
           </w:r>
           <w:r>
             <w:rPr>
@@ -3026,11 +3820,19 @@
               <w:rFonts w:eastAsia="Times New Roman"/>
             </w:rPr>
           </w:pPr>
+          <w:proofErr w:type="spellStart"/>
           <w:r>
             <w:rPr>
               <w:rFonts w:eastAsia="Times New Roman"/>
             </w:rPr>
-            <w:t xml:space="preserve">Mecom, J. (2015). </w:t>
+            <w:t>Mecom</w:t>
+          </w:r>
+          <w:proofErr w:type="spellEnd"/>
+          <w:r>
+            <w:rPr>
+              <w:rFonts w:eastAsia="Times New Roman"/>
+            </w:rPr>
+            <w:t xml:space="preserve">, J. (2015). </w:t>
           </w:r>
           <w:r>
             <w:rPr>
@@ -3088,11 +3890,47 @@
               <w:rFonts w:eastAsia="Times New Roman"/>
             </w:rPr>
           </w:pPr>
+          <w:proofErr w:type="spellStart"/>
           <w:r>
             <w:rPr>
               <w:rFonts w:eastAsia="Times New Roman"/>
             </w:rPr>
-            <w:t xml:space="preserve">Nießner, M., Keinert, B., Fisher, M., Stamminger, M., Loop, C., &amp; Schäfer, H. (2015). Real-time Rendering Techniques with Hardware Tessellation. </w:t>
+            <w:t>Nießner</w:t>
+          </w:r>
+          <w:proofErr w:type="spellEnd"/>
+          <w:r>
+            <w:rPr>
+              <w:rFonts w:eastAsia="Times New Roman"/>
+            </w:rPr>
+            <w:t xml:space="preserve">, M., </w:t>
+          </w:r>
+          <w:proofErr w:type="spellStart"/>
+          <w:r>
+            <w:rPr>
+              <w:rFonts w:eastAsia="Times New Roman"/>
+            </w:rPr>
+            <w:t>Keinert</w:t>
+          </w:r>
+          <w:proofErr w:type="spellEnd"/>
+          <w:r>
+            <w:rPr>
+              <w:rFonts w:eastAsia="Times New Roman"/>
+            </w:rPr>
+            <w:t xml:space="preserve">, B., Fisher, M., </w:t>
+          </w:r>
+          <w:proofErr w:type="spellStart"/>
+          <w:r>
+            <w:rPr>
+              <w:rFonts w:eastAsia="Times New Roman"/>
+            </w:rPr>
+            <w:t>Stamminger</w:t>
+          </w:r>
+          <w:proofErr w:type="spellEnd"/>
+          <w:r>
+            <w:rPr>
+              <w:rFonts w:eastAsia="Times New Roman"/>
+            </w:rPr>
+            <w:t xml:space="preserve">, M., Loop, C., &amp; Schäfer, H. (2015). Real-time Rendering Techniques with Hardware Tessellation. </w:t>
           </w:r>
           <w:r>
             <w:rPr>
@@ -3119,11 +3957,19 @@
               <w:rFonts w:eastAsia="Times New Roman"/>
             </w:rPr>
           </w:pPr>
+          <w:proofErr w:type="spellStart"/>
           <w:r>
             <w:rPr>
               <w:rFonts w:eastAsia="Times New Roman"/>
             </w:rPr>
-            <w:t xml:space="preserve">Preim, B., &amp; Botha, C. P. (2007). </w:t>
+            <w:t>Preim</w:t>
+          </w:r>
+          <w:proofErr w:type="spellEnd"/>
+          <w:r>
+            <w:rPr>
+              <w:rFonts w:eastAsia="Times New Roman"/>
+            </w:rPr>
+            <w:t xml:space="preserve">, B., &amp; Botha, C. P. (2007). </w:t>
           </w:r>
           <w:r>
             <w:rPr>
@@ -3195,7 +4041,7 @@
                     </pic:cNvPicPr>
                   </pic:nvPicPr>
                   <pic:blipFill>
-                    <a:blip r:embed="rId13">
+                    <a:blip r:embed="rId17">
                       <a:extLst>
                         <a:ext uri="{28A0092B-C50C-407E-A947-70E740481C1C}">
                           <a14:useLocalDpi xmlns:a14="http://schemas.microsoft.com/office/drawing/2010/main" val="0"/>
@@ -3231,7 +4077,7 @@
       <w:r>
         <w:t xml:space="preserve">Microsoft (2022). Available at: </w:t>
       </w:r>
-      <w:hyperlink r:id="rId14" w:history="1">
+      <w:hyperlink r:id="rId18" w:history="1">
         <w:r>
           <w:rPr>
             <w:rStyle w:val="Hyperlink"/>
@@ -3310,10 +4156,15 @@
       </w:r>
     </w:p>
     <w:p>
-      <w:r>
-        <w:t xml:space="preserve">Mecom (2015). Available at: </w:t>
-      </w:r>
-      <w:hyperlink r:id="rId15" w:history="1">
+      <w:proofErr w:type="spellStart"/>
+      <w:r>
+        <w:t>Mecom</w:t>
+      </w:r>
+      <w:proofErr w:type="spellEnd"/>
+      <w:r>
+        <w:t xml:space="preserve"> (2015). Available at: </w:t>
+      </w:r>
+      <w:hyperlink r:id="rId19" w:history="1">
         <w:r>
           <w:rPr>
             <w:rStyle w:val="Hyperlink"/>
@@ -3412,7 +4263,7 @@
         </w:rPr>
         <w:t xml:space="preserve">. Available at: </w:t>
       </w:r>
-      <w:hyperlink r:id="rId16" w:history="1">
+      <w:hyperlink r:id="rId20" w:history="1">
         <w:r>
           <w:rPr>
             <w:rStyle w:val="Hyperlink"/>
@@ -3461,7 +4312,7 @@
                     </pic:cNvPicPr>
                   </pic:nvPicPr>
                   <pic:blipFill>
-                    <a:blip r:embed="rId17">
+                    <a:blip r:embed="rId21">
                       <a:extLst>
                         <a:ext uri="{28A0092B-C50C-407E-A947-70E740481C1C}">
                           <a14:useLocalDpi xmlns:a14="http://schemas.microsoft.com/office/drawing/2010/main" val="0"/>
@@ -3497,13 +4348,15 @@
       <w:r>
         <w:t>(</w:t>
       </w:r>
+      <w:proofErr w:type="spellStart"/>
       <w:r>
         <w:t>Biagioli</w:t>
       </w:r>
+      <w:proofErr w:type="spellEnd"/>
       <w:r>
         <w:t xml:space="preserve">, 2014). Available at: </w:t>
       </w:r>
-      <w:hyperlink r:id="rId18" w:history="1">
+      <w:hyperlink r:id="rId22" w:history="1">
         <w:r>
           <w:rPr>
             <w:rStyle w:val="Hyperlink"/>
@@ -3572,7 +4425,7 @@
       <w:r>
         <w:t xml:space="preserve">(Red Blob Games, 2015). Available at: </w:t>
       </w:r>
-      <w:hyperlink r:id="rId19" w:history="1">
+      <w:hyperlink r:id="rId23" w:history="1">
         <w:r>
           <w:rPr>
             <w:rStyle w:val="Hyperlink"/>
@@ -3585,8 +4438,8 @@
       </w:r>
     </w:p>
     <w:sectPr>
-      <w:headerReference w:type="default" r:id="rId20"/>
-      <w:headerReference w:type="first" r:id="rId21"/>
+      <w:headerReference w:type="default" r:id="rId24"/>
+      <w:headerReference w:type="first" r:id="rId25"/>
       <w:footnotePr>
         <w:pos w:val="beneathText"/>
       </w:footnotePr>
@@ -7218,6 +8071,13 @@
     <w:pitch w:val="fixed"/>
     <w:sig w:usb0="E00006FF" w:usb1="0000FCFF" w:usb2="00000001" w:usb3="00000000" w:csb0="0000019F" w:csb1="00000000"/>
   </w:font>
+  <w:font w:name="Courier New">
+    <w:panose1 w:val="02070309020205020404"/>
+    <w:charset w:val="00"/>
+    <w:family w:val="modern"/>
+    <w:pitch w:val="fixed"/>
+    <w:sig w:usb0="E0002EFF" w:usb1="C0007843" w:usb2="00000009" w:usb3="00000000" w:csb0="000001FF" w:csb1="00000000"/>
+  </w:font>
   <w:font w:name="Cambria Math">
     <w:panose1 w:val="02040503050406030204"/>
     <w:charset w:val="00"/>
@@ -7264,6 +8124,7 @@
     <w:rsid w:val="00415B77"/>
     <w:rsid w:val="005C2896"/>
     <w:rsid w:val="006812DB"/>
+    <w:rsid w:val="009451C4"/>
     <w:rsid w:val="00A620E6"/>
     <w:rsid w:val="00B85EAB"/>
     <w:rsid w:val="00CB3D55"/>

</xml_diff>

<commit_message>
Minor changes - final version before submission
</commit_message>
<xml_diff>
--- a/Report.docx
+++ b/Report.docx
@@ -21,7 +21,13 @@
         <w:sdtEndPr/>
         <w:sdtContent>
           <w:r>
-            <w:t>Advanced Graphics and Real Time Rendering (Semester 2)</w:t>
+            <w:t>Advanced Graphics and Real</w:t>
+          </w:r>
+          <w:r>
+            <w:t>-</w:t>
+          </w:r>
+          <w:r>
+            <w:t>Time Rendering (Semester 2)</w:t>
           </w:r>
         </w:sdtContent>
       </w:sdt>
@@ -258,10 +264,13 @@
         <w:t xml:space="preserve">. </w:t>
       </w:r>
       <w:r>
-        <w:t xml:space="preserve">DirectX 11 allows for applications to utilise graphics hardware via shaders, which are small programs written in a C-style language that </w:t>
-      </w:r>
-      <w:r>
-        <w:t>are executed</w:t>
+        <w:t xml:space="preserve">DirectX 11 allows applications to utilise graphics hardware via shaders, which are small programs written in a C-style language that </w:t>
+      </w:r>
+      <w:r>
+        <w:t>is</w:t>
+      </w:r>
+      <w:r>
+        <w:t xml:space="preserve"> executed</w:t>
       </w:r>
       <w:r>
         <w:t xml:space="preserve"> on the graphics processing unit (GPU)</w:t>
@@ -320,7 +329,13 @@
         <w:t xml:space="preserve"> where the driver software </w:t>
       </w:r>
       <w:r>
-        <w:t xml:space="preserve">can make less assumptions about the desired functionality, thus reducing CPU load </w:t>
+        <w:t xml:space="preserve">can make </w:t>
+      </w:r>
+      <w:r>
+        <w:t>fewer</w:t>
+      </w:r>
+      <w:r>
+        <w:t xml:space="preserve"> assumptions about the desired functionality, thus reducing CPU load </w:t>
       </w:r>
       <w:sdt>
         <w:sdtPr>
@@ -1254,7 +1269,13 @@
         <w:t>Tessellation can be applied by increasing the tessellation factor in the Hull shader,</w:t>
       </w:r>
       <w:r>
-        <w:t xml:space="preserve"> then</w:t>
+        <w:t xml:space="preserve"> </w:t>
+      </w:r>
+      <w:r>
+        <w:t xml:space="preserve">and </w:t>
+      </w:r>
+      <w:r>
+        <w:t>then</w:t>
       </w:r>
       <w:r>
         <w:t xml:space="preserve"> the tessellator stage</w:t>
@@ -1400,7 +1421,13 @@
         <w:t>lead to errors when compiling.</w:t>
       </w:r>
       <w:r>
-        <w:t xml:space="preserve"> C++ requires templated functions to be entirely within the class header file, otherwise linker errors will occur unless each use-case is explicitly instantiated within the source file.</w:t>
+        <w:t xml:space="preserve"> C++ requires templated functions to be entirely within the class header file, otherwise</w:t>
+      </w:r>
+      <w:r>
+        <w:t>,</w:t>
+      </w:r>
+      <w:r>
+        <w:t xml:space="preserve"> linker errors will occur unless each use-case is explicitly instantiated within the source file.</w:t>
       </w:r>
     </w:p>
     <w:p>
@@ -1413,7 +1440,7 @@
     </w:p>
     <w:p>
       <w:r>
-        <w:t>Heightmap textures can be generated or loaded at runtime, which are later sent to the domain shader to be applied to the plane mesh in order to render the terrain. The heightmap values are also used in the player controller to set the player’s height, which allows for the player to walk across the terrain.</w:t>
+        <w:t>Heightmap textures can be generated or loaded at runtime, which are later sent to the domain shader to be applied to the plane mesh to render the terrain. The heightmap values are also used in the player controller to set the player’s height, which allows for the player to walk across the terrain.</w:t>
       </w:r>
       <w:r>
         <w:t xml:space="preserve"> T</w:t>
@@ -1454,6 +1481,9 @@
     <w:p>
       <w:r>
         <w:t xml:space="preserve">Heightmap data is read from a .RAW file by reading a stream </w:t>
+      </w:r>
+      <w:r>
+        <w:t xml:space="preserve">of </w:t>
       </w:r>
       <w:r>
         <w:t>bytes</w:t>
@@ -1491,10 +1521,22 @@
         <w:t>produces</w:t>
       </w:r>
       <w:r>
-        <w:t xml:space="preserve"> a terrain effect and can be used to procedurally generate a heightmap at runtime. The algorithm iterates over a 2D grid in an alternating diamond / square shape, generating and filling the grid with terrain data until each grid cell is filled. </w:t>
-      </w:r>
-      <w:r>
-        <w:t>See the diagram (appendix 2) below.</w:t>
+        <w:t xml:space="preserve"> a terrain effect and can be used to procedurally generate a height</w:t>
+      </w:r>
+      <w:r>
+        <w:t xml:space="preserve"> </w:t>
+      </w:r>
+      <w:r>
+        <w:t xml:space="preserve">map at runtime. The algorithm iterates over a 2D grid in an alternating diamond / square shape, generating and filling the grid with terrain data until each grid cell is filled. </w:t>
+      </w:r>
+      <w:r>
+        <w:t>See the diagram (</w:t>
+      </w:r>
+      <w:r>
+        <w:t>A</w:t>
+      </w:r>
+      <w:r>
+        <w:t>ppendix 2) below.</w:t>
       </w:r>
     </w:p>
     <w:p>
@@ -1676,7 +1718,7 @@
         <w:t xml:space="preserve">forming the </w:t>
       </w:r>
       <w:r>
-        <w:t xml:space="preserve">corners of the diamond, plus another random value of diminishing strength. These two stages are repeated, decreasing the step size upon each iteration, until the grid is entirely populated </w:t>
+        <w:t xml:space="preserve">corners of the diamond, plus another random value of diminishing strength. These two stages are repeated, decreasing the step size upon each iteration until the grid is entirely populated </w:t>
       </w:r>
       <w:sdt>
         <w:sdtPr>
@@ -1776,7 +1818,13 @@
         <w:t>.</w:t>
       </w:r>
       <w:r>
-        <w:t xml:space="preserve"> See the diagram (appendix 3) below, which demonstrates the algorithm over different iterations.</w:t>
+        <w:t xml:space="preserve"> See the diagram (</w:t>
+      </w:r>
+      <w:r>
+        <w:t>A</w:t>
+      </w:r>
+      <w:r>
+        <w:t>ppendix 3) below, which demonstrates the algorithm over different iterations.</w:t>
       </w:r>
     </w:p>
     <w:p>
@@ -1904,7 +1952,7 @@
         <w:t xml:space="preserve"> (the order is </w:t>
       </w:r>
       <w:r>
-        <w:t>not relevant, though, the positions of each point do determine the orientation of the line, and whether the point is being tested for being, visually, to the left or to the right of the line)</w:t>
+        <w:t>not relevant, though, the positions of each point do determine the orientation of the line, and whether the point is being tested for being, visually, to the left or the right of the line)</w:t>
       </w:r>
       <w:r>
         <w:t xml:space="preserve">. </w:t>
@@ -2280,7 +2328,13 @@
         <w:t xml:space="preserve"> The following diagram </w:t>
       </w:r>
       <w:r>
-        <w:t xml:space="preserve">(appendix 5) </w:t>
+        <w:t>(</w:t>
+      </w:r>
+      <w:r>
+        <w:t>A</w:t>
+      </w:r>
+      <w:r>
+        <w:t xml:space="preserve">ppendix 5) </w:t>
       </w:r>
       <w:r>
         <w:t>demonstrates</w:t>
@@ -2354,7 +2408,19 @@
     </w:p>
     <w:p>
       <w:r>
-        <w:t xml:space="preserve">Once a heightmap has been generated or loaded, a terrain can be rendered using two different techniques which are implemented into this application. The first technique is using the domain shader and a plane mesh. The second does not use the domain shader for rendering terrain, but instead generates a marching cubes mesh which allows for the terrain rendering with caves and overhangs. </w:t>
+        <w:t>Once a height</w:t>
+      </w:r>
+      <w:r>
+        <w:t xml:space="preserve"> </w:t>
+      </w:r>
+      <w:r>
+        <w:t xml:space="preserve">map has been generated or loaded, </w:t>
+      </w:r>
+      <w:r>
+        <w:t xml:space="preserve">the </w:t>
+      </w:r>
+      <w:r>
+        <w:t xml:space="preserve">terrain can be rendered using two different techniques which are implemented into this application. The first technique is using the domain shader and a plane mesh. The second does not use the domain shader for rendering terrain but instead generates a marching cubes mesh which allows for the terrain rendering with caves and overhangs. </w:t>
       </w:r>
     </w:p>
     <w:p>
@@ -2488,16 +2554,31 @@
     </w:p>
     <w:p>
       <w:r>
-        <w:t>Rendering terrain using a plane mesh allows for fast mesh generation and rendering but lacks the capability to render overhangs or caves within the terrain. Marching cubes can be slower to generate a mesh but allows for overhangs and caves to be implemented into the terrain.</w:t>
+        <w:t xml:space="preserve">Rendering terrain using a plane mesh allows for fast mesh generation and rendering but </w:t>
+      </w:r>
+      <w:r>
+        <w:t>cannot</w:t>
+      </w:r>
+      <w:r>
+        <w:t xml:space="preserve"> render overhangs or caves within the terrain. Marching cubes can be slower to generate a mesh but allows for overhangs and caves to be implemented into the terrain.</w:t>
       </w:r>
     </w:p>
     <w:p>
       <w:r>
         <w:lastRenderedPageBreak/>
-        <w:t>Marching cubes</w:t>
-      </w:r>
-      <w:r>
-        <w:t xml:space="preserve"> renders the terrain using a terrain sampling function, which returns whether a given 3D position is solid, or not. The function utilises the heightmap to determine whether the given position’s height is above or below the terrain, or whether it is inside of a cave/overhang. Perlin noise is used for creating caves. The advantage to using a single function to determine whether a point is inside the terrain or not, is that it allows for as much, or as little, detail as the user would like. Generating a marching cubes mesh from voxel data would limit the resolution of the mesh to what is stored within the data and would use much more memory.</w:t>
+        <w:t>The m</w:t>
+      </w:r>
+      <w:r>
+        <w:t>arching cubes</w:t>
+      </w:r>
+      <w:r>
+        <w:t xml:space="preserve"> </w:t>
+      </w:r>
+      <w:r>
+        <w:t>algorithm generates a mesh</w:t>
+      </w:r>
+      <w:r>
+        <w:t xml:space="preserve"> using a terrain sampling function, which returns whether a given 3D position is solid, or not. The function utilises the heightmap to determine whether the given position’s height is above or below the terrain, or whether it is inside of a cave/overhang. Perlin noise is used for creating caves. The advantage to using a single function to determine whether a point is inside the terrain or not is that it allows for as much, or as little, detail as the user would like. Generating a marching cubes mesh from voxel data would limit the resolution of the mesh to what is stored within the data and would use much more memory.</w:t>
       </w:r>
     </w:p>
     <w:p>
@@ -3215,7 +3296,19 @@
               <w:rPr>
                 <w:rStyle w:val="FootnoteReference"/>
               </w:rPr>
-              <w:t>Low resolution Marching Cubes mesh</w:t>
+              <w:t>Low</w:t>
+            </w:r>
+            <w:r>
+              <w:rPr>
+                <w:rStyle w:val="FootnoteReference"/>
+              </w:rPr>
+              <w:t>-</w:t>
+            </w:r>
+            <w:r>
+              <w:rPr>
+                <w:rStyle w:val="FootnoteReference"/>
+              </w:rPr>
+              <w:t>resolution Marching Cubes mesh</w:t>
             </w:r>
           </w:p>
         </w:tc>
@@ -3296,7 +3389,13 @@
               <w:rPr>
                 <w:rStyle w:val="FootnoteReference"/>
               </w:rPr>
-              <w:t xml:space="preserve"> resolution Marching Cubes mesh</w:t>
+              <w:t>-</w:t>
+            </w:r>
+            <w:r>
+              <w:rPr>
+                <w:rStyle w:val="FootnoteReference"/>
+              </w:rPr>
+              <w:t>resolution Marching Cubes mesh</w:t>
             </w:r>
           </w:p>
         </w:tc>
@@ -3326,7 +3425,7 @@
         <w:t>has</w:t>
       </w:r>
       <w:r>
-        <w:t xml:space="preserve"> the mesh and animation in separate files. The MD5 format does not store vertex positions, but instead calculates the vertex positions at runtime based on the </w:t>
+        <w:t xml:space="preserve"> the mesh and animation in separate files. The MD5 format does not store vertex positions but instead calculates the vertex positions at runtime based on the </w:t>
       </w:r>
       <w:r>
         <w:t>skeletal</w:t>
@@ -3397,7 +3496,7 @@
         <w:t>Firstly, the mesh header information is loaded which contains information such as the number of joints, number of sub-meshes</w:t>
       </w:r>
       <w:r>
-        <w:t xml:space="preserve">, and MD5 version. Then the joints data are each loaded into a </w:t>
+        <w:t xml:space="preserve">, and MD5 version. Then the joint data are each loaded into a </w:t>
       </w:r>
       <w:r>
         <w:rPr>
@@ -3406,10 +3505,17 @@
         <w:t>Joint</w:t>
       </w:r>
       <w:r>
-        <w:t xml:space="preserve"> object which contains the joint name, parent index, position, and orientation. Once all joints are loaded, each sub-mesh is loaded to</w:t>
+        <w:t xml:space="preserve"> object which contains the joint name, parent index, position, and orientation. Once </w:t>
+      </w:r>
+      <w:r>
+        <w:lastRenderedPageBreak/>
+        <w:t>all joints are loaded, each sub-mesh is loaded to</w:t>
       </w:r>
       <w:r>
         <w:t xml:space="preserve"> </w:t>
+      </w:r>
+      <w:r>
+        <w:t xml:space="preserve">a </w:t>
       </w:r>
       <w:proofErr w:type="spellStart"/>
       <w:r>
@@ -3429,11 +3535,7 @@
         <w:t>Mesh</w:t>
       </w:r>
       <w:r>
-        <w:t xml:space="preserve"> </w:t>
-      </w:r>
-      <w:r>
-        <w:lastRenderedPageBreak/>
-        <w:t xml:space="preserve">object and a </w:t>
+        <w:t xml:space="preserve"> object and a </w:t>
       </w:r>
       <w:r>
         <w:rPr>
@@ -3472,12 +3574,24 @@
         <w:t>bias and</w:t>
       </w:r>
       <w:r>
-        <w:t xml:space="preserve"> added to the vertices final position.</w:t>
-      </w:r>
-    </w:p>
-    <w:p>
-      <w:r>
-        <w:t>After all sub-meshes have been loaded and vertex positions calculated, normals can be calculated using the same method used fo</w:t>
+        <w:t xml:space="preserve"> added to the vertices</w:t>
+      </w:r>
+      <w:r>
+        <w:t>'</w:t>
+      </w:r>
+      <w:r>
+        <w:t xml:space="preserve"> final position.</w:t>
+      </w:r>
+    </w:p>
+    <w:p>
+      <w:r>
+        <w:t xml:space="preserve">After all </w:t>
+      </w:r>
+      <w:r>
+        <w:t xml:space="preserve">of the </w:t>
+      </w:r>
+      <w:r>
+        <w:t>sub-meshes have been loaded and vertex positions calculated, normals can be calculated using the same method used fo</w:t>
       </w:r>
       <w:r>
         <w:t>r generating the Marching Cubes surface normals. The final rendered object can be seen in the following image.</w:t>
@@ -3539,7 +3653,13 @@
     </w:p>
     <w:p>
       <w:r>
-        <w:t xml:space="preserve">Loading a MD5 animation file is a similar process to loading a mesh file, the file is in plain text which makes it simple to load into custom data structures. The structures introduced for the implementation of animation are: </w:t>
+        <w:t>Loading a</w:t>
+      </w:r>
+      <w:r>
+        <w:t>n</w:t>
+      </w:r>
+      <w:r>
+        <w:t xml:space="preserve"> MD5 animation file is a similar process to loading a mesh file, the file is in plain text which makes it simple to load into custom data structures. The structures introduced for the implementation of animation are </w:t>
       </w:r>
       <w:proofErr w:type="spellStart"/>
       <w:r>
@@ -3550,7 +3670,7 @@
       </w:r>
       <w:proofErr w:type="spellEnd"/>
       <w:r>
-        <w:t xml:space="preserve">, which stores two min and max positions which can be used for simple collision detection, though collision is not implemented into this project so this is not utilised; </w:t>
+        <w:t xml:space="preserve">, which stores two min and max positions which can be used for simple collision detection, though collision is not implemented in this project so this is not utilised; </w:t>
       </w:r>
       <w:proofErr w:type="spellStart"/>
       <w:r>
@@ -3586,11 +3706,11 @@
       </w:r>
       <w:proofErr w:type="spellEnd"/>
       <w:r>
-        <w:t xml:space="preserve">, which stores all data for the loaded animation, including the number of frames, number of joints, frame rate, number of </w:t>
+        <w:t xml:space="preserve">, which stores all data for the </w:t>
       </w:r>
       <w:r>
         <w:lastRenderedPageBreak/>
-        <w:t xml:space="preserve">animated components, vectors of </w:t>
+        <w:t xml:space="preserve">loaded animation, including the number of frames, number of joints, frame rate, number of animated components, vectors of </w:t>
       </w:r>
       <w:proofErr w:type="spellStart"/>
       <w:r>
@@ -3796,7 +3916,13 @@
     </w:p>
     <w:p>
       <w:r>
-        <w:t xml:space="preserve">The heightmap generation algorithms </w:t>
+        <w:t>The height</w:t>
+      </w:r>
+      <w:r>
+        <w:t xml:space="preserve"> </w:t>
+      </w:r>
+      <w:r>
+        <w:t xml:space="preserve">map generation algorithms </w:t>
       </w:r>
       <w:r>
         <w:t>also produce interesting results</w:t>
@@ -3837,12 +3963,24 @@
     </w:p>
     <w:p>
       <w:r>
-        <w:t>Animation functions as desired, but the downside is the file format used (MD5) is not a common format, meaning the number of assets available for testing are extremely limited compared to other, more common, file formats. An improvement on this project for future development would be to add support for loading more file types which would greatly increase the number of assets compatible with this engine.</w:t>
-      </w:r>
-    </w:p>
-    <w:p>
-      <w:r>
-        <w:t>The development of this project as helped me to learn about advanced rendering features, having no prior knowledge or experience in using hull or domain shaders, or implementing skeletal animation to an engine,</w:t>
+        <w:t xml:space="preserve">Animation functions as desired, but the downside is the file format used (MD5) is not a common format, meaning the number of assets available for testing </w:t>
+      </w:r>
+      <w:r>
+        <w:t>is</w:t>
+      </w:r>
+      <w:r>
+        <w:t xml:space="preserve"> extremely limited compared to other, more common, file formats. An improvement on this project for future development would be to add support for loading more file types which would greatly increase the number of assets compatible with this engine.</w:t>
+      </w:r>
+    </w:p>
+    <w:p>
+      <w:r>
+        <w:t xml:space="preserve">The development of this project </w:t>
+      </w:r>
+      <w:r>
+        <w:t>h</w:t>
+      </w:r>
+      <w:r>
+        <w:t>as helped me to learn about advanced rendering features, having no prior knowledge or experience in using hull or domain shaders, or implementing skeletal animation to an engine,</w:t>
       </w:r>
       <w:r>
         <w:t xml:space="preserve"> there has been a large learning curve to overcome. The project also allowed me to explore features of C++ I had not yet</w:t>
@@ -8358,6 +8496,7 @@
     <w:rsid w:val="00CB3D55"/>
     <w:rsid w:val="00F4587E"/>
     <w:rsid w:val="00F50FEF"/>
+    <w:rsid w:val="00F67A4B"/>
   </w:rsids>
   <m:mathPr>
     <m:mathFont m:val="Cambria Math"/>

</xml_diff>